<commit_message>
some modifications in Requirements gatherings assignment.
</commit_message>
<xml_diff>
--- a/universal_search.docx
+++ b/universal_search.docx
@@ -5,19 +5,1166 @@
     <w:p>
       <w:pPr>
         <w:pStyle w:val="Heading1"/>
+        <w:jc w:val="center"/>
         <w:rPr>
           <w:color w:val="000000" w:themeColor="text1"/>
-          <w:sz w:val="40"/>
+          <w:sz w:val="52"/>
           <w:lang w:val="en-IN"/>
         </w:rPr>
       </w:pPr>
       <w:r>
         <w:rPr>
           <w:color w:val="000000" w:themeColor="text1"/>
-          <w:sz w:val="40"/>
+          <w:sz w:val="52"/>
           <w:lang w:val="en-IN"/>
         </w:rPr>
         <w:t>Universal Search</w:t>
+      </w:r>
+    </w:p>
+    <w:p>
+      <w:pPr>
+        <w:rPr>
+          <w:lang w:val="en-IN"/>
+        </w:rPr>
+      </w:pPr>
+    </w:p>
+    <w:p>
+      <w:pPr>
+        <w:pStyle w:val="NoSpacing"/>
+        <w:rPr>
+          <w:sz w:val="32"/>
+          <w:lang w:val="en-IN"/>
+        </w:rPr>
+      </w:pPr>
+      <w:r>
+        <w:rPr>
+          <w:sz w:val="32"/>
+          <w:lang w:val="en-IN"/>
+        </w:rPr>
+        <w:t>Prepared By:</w:t>
+      </w:r>
+    </w:p>
+    <w:p>
+      <w:pPr>
+        <w:pStyle w:val="NoSpacing"/>
+        <w:ind w:left="720"/>
+        <w:rPr>
+          <w:sz w:val="28"/>
+          <w:lang w:val="en-IN"/>
+        </w:rPr>
+      </w:pPr>
+      <w:r>
+        <w:rPr>
+          <w:sz w:val="28"/>
+          <w:lang w:val="en-IN"/>
+        </w:rPr>
+        <w:t>Sourav Kumar</w:t>
+      </w:r>
+    </w:p>
+    <w:p>
+      <w:pPr>
+        <w:pStyle w:val="NoSpacing"/>
+        <w:ind w:left="720"/>
+        <w:rPr>
+          <w:sz w:val="28"/>
+          <w:lang w:val="en-IN"/>
+        </w:rPr>
+      </w:pPr>
+      <w:r>
+        <w:rPr>
+          <w:sz w:val="28"/>
+          <w:lang w:val="en-IN"/>
+        </w:rPr>
+        <w:t>(20-03-2020)</w:t>
+      </w:r>
+    </w:p>
+    <w:p>
+      <w:pPr>
+        <w:pStyle w:val="NoSpacing"/>
+        <w:rPr>
+          <w:lang w:val="en-IN"/>
+        </w:rPr>
+      </w:pPr>
+    </w:p>
+    <w:p>
+      <w:pPr>
+        <w:rPr>
+          <w:sz w:val="28"/>
+          <w:u w:val="single"/>
+          <w:lang w:val="en-IN"/>
+        </w:rPr>
+      </w:pPr>
+      <w:r>
+        <w:rPr>
+          <w:sz w:val="28"/>
+          <w:u w:val="single"/>
+          <w:lang w:val="en-IN"/>
+        </w:rPr>
+        <w:t>TABLE OF CONTENTS</w:t>
+      </w:r>
+    </w:p>
+    <w:p>
+      <w:pPr>
+        <w:pStyle w:val="ListParagraph"/>
+        <w:numPr>
+          <w:ilvl w:val="0"/>
+          <w:numId w:val="1"/>
+        </w:numPr>
+        <w:rPr>
+          <w:sz w:val="28"/>
+          <w:lang w:val="en-IN"/>
+        </w:rPr>
+      </w:pPr>
+      <w:r>
+        <w:rPr>
+          <w:sz w:val="28"/>
+          <w:lang w:val="en-IN"/>
+        </w:rPr>
+        <w:t>Introduction</w:t>
+      </w:r>
+    </w:p>
+    <w:p>
+      <w:pPr>
+        <w:pStyle w:val="ListParagraph"/>
+        <w:numPr>
+          <w:ilvl w:val="0"/>
+          <w:numId w:val="1"/>
+        </w:numPr>
+        <w:rPr>
+          <w:sz w:val="28"/>
+          <w:lang w:val="en-IN"/>
+        </w:rPr>
+      </w:pPr>
+      <w:r>
+        <w:rPr>
+          <w:sz w:val="28"/>
+          <w:lang w:val="en-IN"/>
+        </w:rPr>
+        <w:t xml:space="preserve">Objectives </w:t>
+      </w:r>
+    </w:p>
+    <w:p>
+      <w:pPr>
+        <w:pStyle w:val="ListParagraph"/>
+        <w:numPr>
+          <w:ilvl w:val="0"/>
+          <w:numId w:val="1"/>
+        </w:numPr>
+        <w:rPr>
+          <w:sz w:val="28"/>
+          <w:lang w:val="en-IN"/>
+        </w:rPr>
+      </w:pPr>
+      <w:r>
+        <w:rPr>
+          <w:sz w:val="28"/>
+          <w:lang w:val="en-IN"/>
+        </w:rPr>
+        <w:t>Questions</w:t>
+      </w:r>
+    </w:p>
+    <w:p>
+      <w:pPr>
+        <w:pStyle w:val="ListParagraph"/>
+        <w:numPr>
+          <w:ilvl w:val="0"/>
+          <w:numId w:val="1"/>
+        </w:numPr>
+        <w:rPr>
+          <w:sz w:val="28"/>
+          <w:lang w:val="en-IN"/>
+        </w:rPr>
+      </w:pPr>
+      <w:r>
+        <w:rPr>
+          <w:sz w:val="28"/>
+          <w:lang w:val="en-IN"/>
+        </w:rPr>
+        <w:t>Assumptions</w:t>
+      </w:r>
+    </w:p>
+    <w:p>
+      <w:pPr>
+        <w:pStyle w:val="ListParagraph"/>
+        <w:numPr>
+          <w:ilvl w:val="0"/>
+          <w:numId w:val="1"/>
+        </w:numPr>
+        <w:rPr>
+          <w:sz w:val="28"/>
+          <w:lang w:val="en-IN"/>
+        </w:rPr>
+      </w:pPr>
+      <w:r>
+        <w:rPr>
+          <w:sz w:val="28"/>
+          <w:lang w:val="en-IN"/>
+        </w:rPr>
+        <w:t>Mock</w:t>
+      </w:r>
+      <w:r>
+        <w:rPr>
+          <w:sz w:val="28"/>
+          <w:lang w:val="en-IN"/>
+        </w:rPr>
+        <w:t>-</w:t>
+      </w:r>
+      <w:r>
+        <w:rPr>
+          <w:sz w:val="28"/>
+          <w:lang w:val="en-IN"/>
+        </w:rPr>
+        <w:t>ups</w:t>
+      </w:r>
+    </w:p>
+    <w:p>
+      <w:pPr>
+        <w:pStyle w:val="ListParagraph"/>
+        <w:numPr>
+          <w:ilvl w:val="0"/>
+          <w:numId w:val="1"/>
+        </w:numPr>
+        <w:rPr>
+          <w:sz w:val="28"/>
+          <w:lang w:val="en-IN"/>
+        </w:rPr>
+      </w:pPr>
+      <w:r>
+        <w:rPr>
+          <w:sz w:val="28"/>
+          <w:lang w:val="en-IN"/>
+        </w:rPr>
+        <w:t>Estimation</w:t>
+      </w:r>
+    </w:p>
+    <w:p>
+      <w:pPr>
+        <w:rPr>
+          <w:sz w:val="32"/>
+          <w:u w:val="single"/>
+          <w:lang w:val="en-IN"/>
+        </w:rPr>
+      </w:pPr>
+      <w:r>
+        <w:rPr>
+          <w:sz w:val="32"/>
+          <w:u w:val="single"/>
+          <w:lang w:val="en-IN"/>
+        </w:rPr>
+        <w:t>Introduction</w:t>
+      </w:r>
+    </w:p>
+    <w:p>
+      <w:pPr>
+        <w:pStyle w:val="NoSpacing"/>
+        <w:rPr>
+          <w:sz w:val="28"/>
+          <w:lang w:val="en-IN"/>
+        </w:rPr>
+      </w:pPr>
+      <w:r>
+        <w:rPr>
+          <w:sz w:val="28"/>
+          <w:lang w:val="en-IN"/>
+        </w:rPr>
+        <w:t>The system is already developed and functional. One of the major issues our users face is to search across the information available on the platform. So for a solution which allows our user to go through all the details in our system in a very easy to use manner, we developed a universal search component for our application.</w:t>
+      </w:r>
+    </w:p>
+    <w:p>
+      <w:pPr>
+        <w:pStyle w:val="NoSpacing"/>
+        <w:rPr>
+          <w:sz w:val="28"/>
+          <w:lang w:val="en-IN"/>
+        </w:rPr>
+      </w:pPr>
+    </w:p>
+    <w:p>
+      <w:pPr>
+        <w:rPr>
+          <w:sz w:val="32"/>
+          <w:u w:val="single"/>
+          <w:lang w:val="en-IN"/>
+        </w:rPr>
+      </w:pPr>
+      <w:r>
+        <w:rPr>
+          <w:sz w:val="32"/>
+          <w:u w:val="single"/>
+          <w:lang w:val="en-IN"/>
+        </w:rPr>
+        <w:t xml:space="preserve">Objectives </w:t>
+      </w:r>
+      <w:r>
+        <w:rPr>
+          <w:sz w:val="32"/>
+          <w:lang w:val="en-IN"/>
+        </w:rPr>
+        <w:t xml:space="preserve"> </w:t>
+      </w:r>
+    </w:p>
+    <w:p>
+      <w:pPr>
+        <w:pStyle w:val="NoSpacing"/>
+        <w:rPr>
+          <w:sz w:val="28"/>
+          <w:lang w:val="en-IN"/>
+        </w:rPr>
+      </w:pPr>
+      <w:r>
+        <w:rPr>
+          <w:sz w:val="28"/>
+          <w:lang w:val="en-IN"/>
+        </w:rPr>
+        <w:t xml:space="preserve">When our user search any details with keyword then all the necessary and related details </w:t>
+      </w:r>
+      <w:r>
+        <w:rPr>
+          <w:sz w:val="28"/>
+          <w:lang w:val="en-IN"/>
+        </w:rPr>
+        <w:t>of</w:t>
+      </w:r>
+      <w:r>
+        <w:rPr>
+          <w:sz w:val="28"/>
+          <w:lang w:val="en-IN"/>
+        </w:rPr>
+        <w:t xml:space="preserve"> keyword should appear on user interface in well and readable manner.</w:t>
+      </w:r>
+    </w:p>
+    <w:p>
+      <w:pPr>
+        <w:pStyle w:val="NoSpacing"/>
+        <w:rPr>
+          <w:sz w:val="28"/>
+          <w:lang w:val="en-IN"/>
+        </w:rPr>
+      </w:pPr>
+    </w:p>
+    <w:p>
+      <w:pPr>
+        <w:pStyle w:val="NoSpacing"/>
+        <w:rPr>
+          <w:sz w:val="32"/>
+          <w:u w:val="single"/>
+          <w:lang w:val="en-IN"/>
+        </w:rPr>
+      </w:pPr>
+      <w:r>
+        <w:rPr>
+          <w:sz w:val="32"/>
+          <w:u w:val="single"/>
+          <w:lang w:val="en-IN"/>
+        </w:rPr>
+        <w:t>Questions</w:t>
+      </w:r>
+    </w:p>
+    <w:p>
+      <w:pPr>
+        <w:pStyle w:val="NoSpacing"/>
+        <w:numPr>
+          <w:ilvl w:val="0"/>
+          <w:numId w:val="2"/>
+        </w:numPr>
+        <w:rPr>
+          <w:sz w:val="32"/>
+          <w:u w:val="single"/>
+          <w:lang w:val="en-IN"/>
+        </w:rPr>
+      </w:pPr>
+      <w:r>
+        <w:rPr>
+          <w:sz w:val="28"/>
+          <w:lang w:val="en-IN"/>
+        </w:rPr>
+        <w:t>What are the user prerequisites before using the searching features?</w:t>
+      </w:r>
+    </w:p>
+    <w:p>
+      <w:pPr>
+        <w:pStyle w:val="NoSpacing"/>
+        <w:numPr>
+          <w:ilvl w:val="0"/>
+          <w:numId w:val="2"/>
+        </w:numPr>
+        <w:rPr>
+          <w:sz w:val="32"/>
+          <w:u w:val="single"/>
+          <w:lang w:val="en-IN"/>
+        </w:rPr>
+      </w:pPr>
+      <w:r>
+        <w:rPr>
+          <w:sz w:val="28"/>
+          <w:lang w:val="en-IN"/>
+        </w:rPr>
+        <w:t>How the data are displayed to the user?</w:t>
+      </w:r>
+    </w:p>
+    <w:p>
+      <w:pPr>
+        <w:pStyle w:val="NoSpacing"/>
+        <w:numPr>
+          <w:ilvl w:val="0"/>
+          <w:numId w:val="2"/>
+        </w:numPr>
+        <w:rPr>
+          <w:sz w:val="32"/>
+          <w:u w:val="single"/>
+          <w:lang w:val="en-IN"/>
+        </w:rPr>
+      </w:pPr>
+      <w:r>
+        <w:rPr>
+          <w:sz w:val="28"/>
+          <w:lang w:val="en-IN"/>
+        </w:rPr>
+        <w:t>What is expected time for the search?</w:t>
+      </w:r>
+    </w:p>
+    <w:p>
+      <w:pPr>
+        <w:pStyle w:val="NoSpacing"/>
+        <w:numPr>
+          <w:ilvl w:val="0"/>
+          <w:numId w:val="2"/>
+        </w:numPr>
+        <w:rPr>
+          <w:sz w:val="32"/>
+          <w:u w:val="single"/>
+          <w:lang w:val="en-IN"/>
+        </w:rPr>
+      </w:pPr>
+      <w:r>
+        <w:rPr>
+          <w:sz w:val="28"/>
+          <w:lang w:val="en-IN"/>
+        </w:rPr>
+        <w:t>What happen if data is not found?</w:t>
+      </w:r>
+    </w:p>
+    <w:p>
+      <w:pPr>
+        <w:pStyle w:val="NoSpacing"/>
+        <w:ind w:left="360"/>
+        <w:rPr>
+          <w:sz w:val="32"/>
+          <w:u w:val="single"/>
+          <w:lang w:val="en-IN"/>
+        </w:rPr>
+      </w:pPr>
+    </w:p>
+    <w:p>
+      <w:pPr>
+        <w:pStyle w:val="NoSpacing"/>
+        <w:rPr>
+          <w:sz w:val="32"/>
+          <w:u w:val="single"/>
+          <w:lang w:val="en-IN"/>
+        </w:rPr>
+      </w:pPr>
+      <w:r>
+        <w:rPr>
+          <w:sz w:val="32"/>
+          <w:u w:val="single"/>
+          <w:lang w:val="en-IN"/>
+        </w:rPr>
+        <w:lastRenderedPageBreak/>
+        <w:t>Assumptions</w:t>
+      </w:r>
+    </w:p>
+    <w:p>
+      <w:pPr>
+        <w:pStyle w:val="NoSpacing"/>
+        <w:ind w:left="360"/>
+        <w:rPr>
+          <w:sz w:val="28"/>
+          <w:lang w:val="en-IN"/>
+        </w:rPr>
+      </w:pPr>
+    </w:p>
+    <w:p>
+      <w:pPr>
+        <w:pStyle w:val="NoSpacing"/>
+        <w:numPr>
+          <w:ilvl w:val="0"/>
+          <w:numId w:val="3"/>
+        </w:numPr>
+        <w:rPr>
+          <w:sz w:val="28"/>
+          <w:lang w:val="en-IN"/>
+        </w:rPr>
+      </w:pPr>
+      <w:r>
+        <w:rPr>
+          <w:sz w:val="28"/>
+          <w:lang w:val="en-IN"/>
+        </w:rPr>
+        <w:t>We assumed that there are 7 types of data to be searched.</w:t>
+      </w:r>
+    </w:p>
+    <w:p>
+      <w:pPr>
+        <w:pStyle w:val="NoSpacing"/>
+        <w:numPr>
+          <w:ilvl w:val="0"/>
+          <w:numId w:val="3"/>
+        </w:numPr>
+        <w:rPr>
+          <w:sz w:val="28"/>
+          <w:lang w:val="en-IN"/>
+        </w:rPr>
+      </w:pPr>
+      <w:r>
+        <w:rPr>
+          <w:sz w:val="28"/>
+          <w:lang w:val="en-IN"/>
+        </w:rPr>
+        <w:t>Database is updated at regular interval.</w:t>
+      </w:r>
+    </w:p>
+    <w:p>
+      <w:pPr>
+        <w:pStyle w:val="NoSpacing"/>
+        <w:numPr>
+          <w:ilvl w:val="0"/>
+          <w:numId w:val="3"/>
+        </w:numPr>
+        <w:rPr>
+          <w:sz w:val="28"/>
+          <w:lang w:val="en-IN"/>
+        </w:rPr>
+      </w:pPr>
+      <w:r>
+        <w:rPr>
+          <w:sz w:val="28"/>
+          <w:lang w:val="en-IN"/>
+        </w:rPr>
+        <w:t>Systems can handle the lots of data.</w:t>
+      </w:r>
+    </w:p>
+    <w:p>
+      <w:pPr>
+        <w:pStyle w:val="NoSpacing"/>
+        <w:rPr>
+          <w:sz w:val="28"/>
+          <w:lang w:val="en-IN"/>
+        </w:rPr>
+      </w:pPr>
+    </w:p>
+    <w:p>
+      <w:pPr>
+        <w:pStyle w:val="NoSpacing"/>
+        <w:rPr>
+          <w:sz w:val="32"/>
+          <w:u w:val="single"/>
+          <w:lang w:val="en-IN"/>
+        </w:rPr>
+      </w:pPr>
+      <w:r>
+        <w:rPr>
+          <w:sz w:val="32"/>
+          <w:u w:val="single"/>
+          <w:lang w:val="en-IN"/>
+        </w:rPr>
+        <w:t>Mock</w:t>
+      </w:r>
+      <w:r>
+        <w:rPr>
+          <w:sz w:val="32"/>
+          <w:u w:val="single"/>
+          <w:lang w:val="en-IN"/>
+        </w:rPr>
+        <w:t>-</w:t>
+      </w:r>
+      <w:r>
+        <w:rPr>
+          <w:sz w:val="32"/>
+          <w:u w:val="single"/>
+          <w:lang w:val="en-IN"/>
+        </w:rPr>
+        <w:t>ups</w:t>
+      </w:r>
+    </w:p>
+    <w:p>
+      <w:pPr>
+        <w:pStyle w:val="NoSpacing"/>
+        <w:rPr>
+          <w:sz w:val="32"/>
+          <w:lang w:val="en-IN"/>
+        </w:rPr>
+      </w:pPr>
+      <w:r>
+        <w:rPr>
+          <w:sz w:val="32"/>
+          <w:lang w:val="en-IN"/>
+        </w:rPr>
+        <w:tab/>
+      </w:r>
+    </w:p>
+    <w:p>
+      <w:pPr>
+        <w:pStyle w:val="NoSpacing"/>
+        <w:ind w:firstLine="720"/>
+        <w:rPr>
+          <w:sz w:val="28"/>
+          <w:lang w:val="en-IN"/>
+        </w:rPr>
+      </w:pPr>
+      <w:r>
+        <w:rPr>
+          <w:sz w:val="32"/>
+          <w:lang w:val="en-IN"/>
+        </w:rPr>
+        <w:t>User Interface:</w:t>
+      </w:r>
+    </w:p>
+    <w:p>
+      <w:pPr>
+        <w:pStyle w:val="NoSpacing"/>
+        <w:ind w:left="1440"/>
+        <w:rPr>
+          <w:sz w:val="28"/>
+          <w:lang w:val="en-IN"/>
+        </w:rPr>
+      </w:pPr>
+      <w:r>
+        <w:rPr>
+          <w:noProof/>
+          <w:sz w:val="28"/>
+        </w:rPr>
+        <w:drawing>
+          <wp:inline distT="0" distB="0" distL="0" distR="0">
+            <wp:extent cx="5500051" cy="4122100"/>
+            <wp:effectExtent l="190500" t="152400" r="176849" b="126050"/>
+            <wp:docPr id="1" name="Picture 0" descr="ui_design2.png"/>
+            <wp:cNvGraphicFramePr>
+              <a:graphicFrameLocks xmlns:a="http://schemas.openxmlformats.org/drawingml/2006/main" noChangeAspect="1"/>
+            </wp:cNvGraphicFramePr>
+            <a:graphic xmlns:a="http://schemas.openxmlformats.org/drawingml/2006/main">
+              <a:graphicData uri="http://schemas.openxmlformats.org/drawingml/2006/picture">
+                <pic:pic xmlns:pic="http://schemas.openxmlformats.org/drawingml/2006/picture">
+                  <pic:nvPicPr>
+                    <pic:cNvPr id="0" name="ui_design2.png"/>
+                    <pic:cNvPicPr/>
+                  </pic:nvPicPr>
+                  <pic:blipFill>
+                    <a:blip r:embed="rId5" cstate="print"/>
+                    <a:stretch>
+                      <a:fillRect/>
+                    </a:stretch>
+                  </pic:blipFill>
+                  <pic:spPr>
+                    <a:xfrm>
+                      <a:off x="0" y="0"/>
+                      <a:ext cx="5496528" cy="4119459"/>
+                    </a:xfrm>
+                    <a:prstGeom prst="rect">
+                      <a:avLst/>
+                    </a:prstGeom>
+                    <a:ln>
+                      <a:noFill/>
+                    </a:ln>
+                    <a:effectLst>
+                      <a:outerShdw blurRad="190500" algn="tl" rotWithShape="0">
+                        <a:srgbClr val="000000">
+                          <a:alpha val="70000"/>
+                        </a:srgbClr>
+                      </a:outerShdw>
+                    </a:effectLst>
+                  </pic:spPr>
+                </pic:pic>
+              </a:graphicData>
+            </a:graphic>
+          </wp:inline>
+        </w:drawing>
+      </w:r>
+    </w:p>
+    <w:p>
+      <w:pPr>
+        <w:pStyle w:val="NoSpacing"/>
+        <w:rPr>
+          <w:sz w:val="32"/>
+          <w:lang w:val="en-IN"/>
+        </w:rPr>
+      </w:pPr>
+    </w:p>
+    <w:p>
+      <w:pPr>
+        <w:pStyle w:val="NoSpacing"/>
+        <w:ind w:firstLine="720"/>
+        <w:rPr>
+          <w:sz w:val="32"/>
+          <w:lang w:val="en-IN"/>
+        </w:rPr>
+      </w:pPr>
+    </w:p>
+    <w:p>
+      <w:pPr>
+        <w:pStyle w:val="NoSpacing"/>
+        <w:ind w:firstLine="720"/>
+        <w:rPr>
+          <w:sz w:val="32"/>
+          <w:lang w:val="en-IN"/>
+        </w:rPr>
+      </w:pPr>
+    </w:p>
+    <w:p>
+      <w:pPr>
+        <w:pStyle w:val="NoSpacing"/>
+        <w:ind w:firstLine="720"/>
+        <w:rPr>
+          <w:sz w:val="32"/>
+          <w:lang w:val="en-IN"/>
+        </w:rPr>
+      </w:pPr>
+    </w:p>
+    <w:p>
+      <w:pPr>
+        <w:pStyle w:val="NoSpacing"/>
+        <w:ind w:firstLine="720"/>
+        <w:rPr>
+          <w:sz w:val="32"/>
+          <w:lang w:val="en-IN"/>
+        </w:rPr>
+      </w:pPr>
+    </w:p>
+    <w:p>
+      <w:pPr>
+        <w:pStyle w:val="NoSpacing"/>
+        <w:ind w:firstLine="720"/>
+        <w:rPr>
+          <w:sz w:val="32"/>
+          <w:lang w:val="en-IN"/>
+        </w:rPr>
+      </w:pPr>
+    </w:p>
+    <w:p>
+      <w:pPr>
+        <w:pStyle w:val="NoSpacing"/>
+        <w:ind w:firstLine="720"/>
+        <w:rPr>
+          <w:sz w:val="32"/>
+          <w:lang w:val="en-IN"/>
+        </w:rPr>
+      </w:pPr>
+    </w:p>
+    <w:p>
+      <w:pPr>
+        <w:pStyle w:val="NoSpacing"/>
+        <w:ind w:firstLine="720"/>
+        <w:rPr>
+          <w:sz w:val="32"/>
+          <w:lang w:val="en-IN"/>
+        </w:rPr>
+      </w:pPr>
+      <w:r>
+        <w:rPr>
+          <w:sz w:val="32"/>
+          <w:lang w:val="en-IN"/>
+        </w:rPr>
+        <w:lastRenderedPageBreak/>
+        <w:t>Backend process:</w:t>
+      </w:r>
+    </w:p>
+    <w:p>
+      <w:pPr>
+        <w:pStyle w:val="NoSpacing"/>
+        <w:ind w:firstLine="720"/>
+        <w:rPr>
+          <w:sz w:val="28"/>
+          <w:lang w:val="en-IN"/>
+        </w:rPr>
+      </w:pPr>
+      <w:r>
+        <w:rPr>
+          <w:noProof/>
+          <w:sz w:val="28"/>
+        </w:rPr>
+        <w:drawing>
+          <wp:inline distT="0" distB="0" distL="0" distR="0">
+            <wp:extent cx="5943600" cy="4425315"/>
+            <wp:effectExtent l="19050" t="0" r="0" b="0"/>
+            <wp:docPr id="3" name="Picture 2" descr="Backend2.png"/>
+            <wp:cNvGraphicFramePr>
+              <a:graphicFrameLocks xmlns:a="http://schemas.openxmlformats.org/drawingml/2006/main" noChangeAspect="1"/>
+            </wp:cNvGraphicFramePr>
+            <a:graphic xmlns:a="http://schemas.openxmlformats.org/drawingml/2006/main">
+              <a:graphicData uri="http://schemas.openxmlformats.org/drawingml/2006/picture">
+                <pic:pic xmlns:pic="http://schemas.openxmlformats.org/drawingml/2006/picture">
+                  <pic:nvPicPr>
+                    <pic:cNvPr id="0" name="Backend2.png"/>
+                    <pic:cNvPicPr/>
+                  </pic:nvPicPr>
+                  <pic:blipFill>
+                    <a:blip r:embed="rId6" cstate="print"/>
+                    <a:stretch>
+                      <a:fillRect/>
+                    </a:stretch>
+                  </pic:blipFill>
+                  <pic:spPr>
+                    <a:xfrm>
+                      <a:off x="0" y="0"/>
+                      <a:ext cx="5943600" cy="4425315"/>
+                    </a:xfrm>
+                    <a:prstGeom prst="rect">
+                      <a:avLst/>
+                    </a:prstGeom>
+                  </pic:spPr>
+                </pic:pic>
+              </a:graphicData>
+            </a:graphic>
+          </wp:inline>
+        </w:drawing>
+      </w:r>
+    </w:p>
+    <w:p>
+      <w:pPr>
+        <w:pStyle w:val="NoSpacing"/>
+        <w:rPr>
+          <w:u w:val="single"/>
+          <w:lang w:val="en-IN"/>
+        </w:rPr>
+      </w:pPr>
+    </w:p>
+    <w:p>
+      <w:pPr>
+        <w:pStyle w:val="NoSpacing"/>
+        <w:rPr>
+          <w:u w:val="single"/>
+          <w:lang w:val="en-IN"/>
+        </w:rPr>
+      </w:pPr>
+    </w:p>
+    <w:p>
+      <w:pPr>
+        <w:pStyle w:val="NoSpacing"/>
+        <w:rPr>
+          <w:u w:val="single"/>
+          <w:lang w:val="en-IN"/>
+        </w:rPr>
+      </w:pPr>
+    </w:p>
+    <w:p>
+      <w:pPr>
+        <w:pStyle w:val="NoSpacing"/>
+        <w:numPr>
+          <w:ilvl w:val="0"/>
+          <w:numId w:val="5"/>
+        </w:numPr>
+        <w:rPr>
+          <w:u w:val="single"/>
+          <w:lang w:val="en-IN"/>
+        </w:rPr>
+      </w:pPr>
+      <w:r>
+        <w:rPr>
+          <w:sz w:val="28"/>
+          <w:lang w:val="en-IN"/>
+        </w:rPr>
+        <w:t>In Main page, there will be 7 sections.</w:t>
+      </w:r>
+    </w:p>
+    <w:p>
+      <w:pPr>
+        <w:pStyle w:val="NoSpacing"/>
+        <w:numPr>
+          <w:ilvl w:val="0"/>
+          <w:numId w:val="5"/>
+        </w:numPr>
+        <w:rPr>
+          <w:u w:val="single"/>
+          <w:lang w:val="en-IN"/>
+        </w:rPr>
+      </w:pPr>
+      <w:r>
+        <w:rPr>
+          <w:sz w:val="28"/>
+          <w:lang w:val="en-IN"/>
+        </w:rPr>
+        <w:t>If user enter</w:t>
+      </w:r>
+      <w:r>
+        <w:rPr>
+          <w:sz w:val="28"/>
+          <w:lang w:val="en-IN"/>
+        </w:rPr>
+        <w:t xml:space="preserve"> any keyword and select the search button. Then the keyword goes to each table (i.e here 7 tables for each type of data) for type matching. </w:t>
+      </w:r>
+    </w:p>
+    <w:p>
+      <w:pPr>
+        <w:pStyle w:val="NoSpacing"/>
+        <w:numPr>
+          <w:ilvl w:val="0"/>
+          <w:numId w:val="5"/>
+        </w:numPr>
+        <w:rPr>
+          <w:u w:val="single"/>
+          <w:lang w:val="en-IN"/>
+        </w:rPr>
+      </w:pPr>
+      <w:r>
+        <w:rPr>
+          <w:sz w:val="28"/>
+          <w:lang w:val="en-IN"/>
+        </w:rPr>
+        <w:t>According to each match the data will passed to the respective section at main page and if the type is not matched with entered keyword then that section display message that “There is no related data.”.</w:t>
+      </w:r>
+    </w:p>
+    <w:p>
+      <w:pPr>
+        <w:pStyle w:val="NoSpacing"/>
+        <w:rPr>
+          <w:sz w:val="28"/>
+          <w:lang w:val="en-IN"/>
+        </w:rPr>
+      </w:pPr>
+    </w:p>
+    <w:p>
+      <w:pPr>
+        <w:pStyle w:val="NoSpacing"/>
+        <w:rPr>
+          <w:sz w:val="28"/>
+          <w:lang w:val="en-IN"/>
+        </w:rPr>
+      </w:pPr>
+    </w:p>
+    <w:p>
+      <w:pPr>
+        <w:pStyle w:val="NoSpacing"/>
+        <w:rPr>
+          <w:sz w:val="28"/>
+          <w:lang w:val="en-IN"/>
+        </w:rPr>
+      </w:pPr>
+    </w:p>
+    <w:p>
+      <w:pPr>
+        <w:pStyle w:val="NoSpacing"/>
+        <w:rPr>
+          <w:sz w:val="28"/>
+          <w:lang w:val="en-IN"/>
+        </w:rPr>
+      </w:pPr>
+    </w:p>
+    <w:p>
+      <w:pPr>
+        <w:pStyle w:val="NoSpacing"/>
+        <w:rPr>
+          <w:sz w:val="28"/>
+          <w:lang w:val="en-IN"/>
+        </w:rPr>
+      </w:pPr>
+    </w:p>
+    <w:p>
+      <w:pPr>
+        <w:pStyle w:val="NoSpacing"/>
+        <w:rPr>
+          <w:sz w:val="28"/>
+          <w:lang w:val="en-IN"/>
+        </w:rPr>
+      </w:pPr>
+    </w:p>
+    <w:p>
+      <w:pPr>
+        <w:pStyle w:val="NoSpacing"/>
+        <w:rPr>
+          <w:sz w:val="28"/>
+          <w:lang w:val="en-IN"/>
+        </w:rPr>
+      </w:pPr>
+    </w:p>
+    <w:p>
+      <w:pPr>
+        <w:pStyle w:val="NoSpacing"/>
+        <w:rPr>
+          <w:sz w:val="32"/>
+          <w:u w:val="single"/>
+          <w:lang w:val="en-IN"/>
+        </w:rPr>
+      </w:pPr>
+      <w:r>
+        <w:rPr>
+          <w:sz w:val="32"/>
+          <w:u w:val="single"/>
+          <w:lang w:val="en-IN"/>
+        </w:rPr>
+        <w:lastRenderedPageBreak/>
+        <w:t>Estimation</w:t>
+      </w:r>
+    </w:p>
+    <w:p>
+      <w:pPr>
+        <w:pStyle w:val="NoSpacing"/>
+        <w:rPr>
+          <w:sz w:val="32"/>
+          <w:lang w:val="en-IN"/>
+        </w:rPr>
+      </w:pPr>
+    </w:p>
+    <w:p>
+      <w:pPr>
+        <w:pStyle w:val="NoSpacing"/>
+        <w:ind w:firstLine="720"/>
+        <w:rPr>
+          <w:sz w:val="28"/>
+          <w:lang w:val="en-IN"/>
+        </w:rPr>
+      </w:pPr>
+      <w:r>
+        <w:rPr>
+          <w:sz w:val="28"/>
+          <w:lang w:val="en-IN"/>
+        </w:rPr>
+        <w:t>Time:</w:t>
+      </w:r>
+    </w:p>
+    <w:p>
+      <w:pPr>
+        <w:pStyle w:val="NoSpacing"/>
+        <w:numPr>
+          <w:ilvl w:val="0"/>
+          <w:numId w:val="6"/>
+        </w:numPr>
+        <w:rPr>
+          <w:sz w:val="32"/>
+          <w:lang w:val="en-IN"/>
+        </w:rPr>
+      </w:pPr>
+      <w:r>
+        <w:rPr>
+          <w:sz w:val="28"/>
+          <w:lang w:val="en-IN"/>
+        </w:rPr>
+        <w:t>For Best Case: As per my knowledge, total man-hours to complete the task are 40.</w:t>
+      </w:r>
+    </w:p>
+    <w:p>
+      <w:pPr>
+        <w:pStyle w:val="NoSpacing"/>
+        <w:numPr>
+          <w:ilvl w:val="0"/>
+          <w:numId w:val="6"/>
+        </w:numPr>
+        <w:rPr>
+          <w:sz w:val="32"/>
+          <w:lang w:val="en-IN"/>
+        </w:rPr>
+      </w:pPr>
+      <w:r>
+        <w:rPr>
+          <w:sz w:val="28"/>
+          <w:lang w:val="en-IN"/>
+        </w:rPr>
+        <w:t>For Average Case: Means if there is some short of problems occur then the time may extend to 60 man-hours.</w:t>
+      </w:r>
+    </w:p>
+    <w:p>
+      <w:pPr>
+        <w:pStyle w:val="NoSpacing"/>
+        <w:numPr>
+          <w:ilvl w:val="0"/>
+          <w:numId w:val="6"/>
+        </w:numPr>
+        <w:rPr>
+          <w:sz w:val="32"/>
+          <w:lang w:val="en-IN"/>
+        </w:rPr>
+      </w:pPr>
+      <w:r>
+        <w:rPr>
+          <w:sz w:val="28"/>
+          <w:lang w:val="en-IN"/>
+        </w:rPr>
+        <w:t>For Worst Case: Unexpected problem arises, and then the time may extend to 100 man-hours.</w:t>
+      </w:r>
+    </w:p>
+    <w:p>
+      <w:pPr>
+        <w:pStyle w:val="NoSpacing"/>
+        <w:ind w:left="720"/>
+        <w:rPr>
+          <w:sz w:val="28"/>
+          <w:lang w:val="en-IN"/>
+        </w:rPr>
+      </w:pPr>
+      <w:r>
+        <w:rPr>
+          <w:sz w:val="28"/>
+          <w:lang w:val="en-IN"/>
+        </w:rPr>
+        <w:t>Cost:</w:t>
+      </w:r>
+    </w:p>
+    <w:p>
+      <w:pPr>
+        <w:pStyle w:val="NoSpacing"/>
+        <w:numPr>
+          <w:ilvl w:val="0"/>
+          <w:numId w:val="7"/>
+        </w:numPr>
+        <w:rPr>
+          <w:u w:val="single"/>
+          <w:lang w:val="en-IN"/>
+        </w:rPr>
+      </w:pPr>
+      <w:r>
+        <w:rPr>
+          <w:sz w:val="28"/>
+          <w:lang w:val="en-IN"/>
+        </w:rPr>
+        <w:t>As per t</w:t>
+      </w:r>
+      <w:r>
+        <w:rPr>
+          <w:sz w:val="28"/>
+          <w:lang w:val="en-IN"/>
+        </w:rPr>
+        <w:t>ime estimation and resources, we</w:t>
+      </w:r>
+      <w:r>
+        <w:rPr>
+          <w:sz w:val="28"/>
+          <w:lang w:val="en-IN"/>
+        </w:rPr>
+        <w:t xml:space="preserve"> can </w:t>
+      </w:r>
+      <w:r>
+        <w:rPr>
+          <w:sz w:val="28"/>
+          <w:lang w:val="en-IN"/>
+        </w:rPr>
+        <w:t>take</w:t>
+      </w:r>
+      <w:r>
+        <w:rPr>
+          <w:sz w:val="28"/>
+          <w:lang w:val="en-IN"/>
+        </w:rPr>
+        <w:t xml:space="preserve"> the worst case of time estimation. Accordingly</w:t>
+      </w:r>
+      <w:r>
+        <w:rPr>
+          <w:sz w:val="28"/>
+          <w:lang w:val="en-IN"/>
+        </w:rPr>
+        <w:t>,</w:t>
+      </w:r>
+      <w:r>
+        <w:rPr>
+          <w:sz w:val="28"/>
+          <w:lang w:val="en-IN"/>
+        </w:rPr>
+        <w:t xml:space="preserve"> if </w:t>
+      </w:r>
+      <w:r>
+        <w:rPr>
+          <w:sz w:val="28"/>
+          <w:lang w:val="en-IN"/>
+        </w:rPr>
+        <w:t>$50 per man-hours will be taken then total cost will be $5000.</w:t>
       </w:r>
     </w:p>
     <w:sectPr>
@@ -28,6 +1175,651 @@
     </w:sectPr>
   </w:body>
 </w:document>
+</file>
+
+<file path=word/numbering.xml><?xml version="1.0" encoding="utf-8"?>
+<w:numbering xmlns:ve="http://schemas.openxmlformats.org/markup-compatibility/2006" xmlns:o="urn:schemas-microsoft-com:office:office" xmlns:r="http://schemas.openxmlformats.org/officeDocument/2006/relationships" xmlns:m="http://schemas.openxmlformats.org/officeDocument/2006/math" xmlns:v="urn:schemas-microsoft-com:vml" xmlns:wp="http://schemas.openxmlformats.org/drawingml/2006/wordprocessingDrawing" xmlns:w10="urn:schemas-microsoft-com:office:word" xmlns:w="http://schemas.openxmlformats.org/wordprocessingml/2006/main" xmlns:wne="http://schemas.microsoft.com/office/word/2006/wordml">
+  <w:abstractNum w:abstractNumId="0">
+    <w:nsid w:val="2CF03661"/>
+    <w:multiLevelType w:val="hybridMultilevel"/>
+    <w:tmpl w:val="E6C835A6"/>
+    <w:lvl w:ilvl="0" w:tplc="0409000F">
+      <w:start w:val="1"/>
+      <w:numFmt w:val="decimal"/>
+      <w:lvlText w:val="%1."/>
+      <w:lvlJc w:val="left"/>
+      <w:pPr>
+        <w:ind w:left="1080" w:hanging="360"/>
+      </w:pPr>
+    </w:lvl>
+    <w:lvl w:ilvl="1" w:tplc="04090019" w:tentative="1">
+      <w:start w:val="1"/>
+      <w:numFmt w:val="lowerLetter"/>
+      <w:lvlText w:val="%2."/>
+      <w:lvlJc w:val="left"/>
+      <w:pPr>
+        <w:ind w:left="1800" w:hanging="360"/>
+      </w:pPr>
+    </w:lvl>
+    <w:lvl w:ilvl="2" w:tplc="0409001B" w:tentative="1">
+      <w:start w:val="1"/>
+      <w:numFmt w:val="lowerRoman"/>
+      <w:lvlText w:val="%3."/>
+      <w:lvlJc w:val="right"/>
+      <w:pPr>
+        <w:ind w:left="2520" w:hanging="180"/>
+      </w:pPr>
+    </w:lvl>
+    <w:lvl w:ilvl="3" w:tplc="0409000F" w:tentative="1">
+      <w:start w:val="1"/>
+      <w:numFmt w:val="decimal"/>
+      <w:lvlText w:val="%4."/>
+      <w:lvlJc w:val="left"/>
+      <w:pPr>
+        <w:ind w:left="3240" w:hanging="360"/>
+      </w:pPr>
+    </w:lvl>
+    <w:lvl w:ilvl="4" w:tplc="04090019" w:tentative="1">
+      <w:start w:val="1"/>
+      <w:numFmt w:val="lowerLetter"/>
+      <w:lvlText w:val="%5."/>
+      <w:lvlJc w:val="left"/>
+      <w:pPr>
+        <w:ind w:left="3960" w:hanging="360"/>
+      </w:pPr>
+    </w:lvl>
+    <w:lvl w:ilvl="5" w:tplc="0409001B" w:tentative="1">
+      <w:start w:val="1"/>
+      <w:numFmt w:val="lowerRoman"/>
+      <w:lvlText w:val="%6."/>
+      <w:lvlJc w:val="right"/>
+      <w:pPr>
+        <w:ind w:left="4680" w:hanging="180"/>
+      </w:pPr>
+    </w:lvl>
+    <w:lvl w:ilvl="6" w:tplc="0409000F" w:tentative="1">
+      <w:start w:val="1"/>
+      <w:numFmt w:val="decimal"/>
+      <w:lvlText w:val="%7."/>
+      <w:lvlJc w:val="left"/>
+      <w:pPr>
+        <w:ind w:left="5400" w:hanging="360"/>
+      </w:pPr>
+    </w:lvl>
+    <w:lvl w:ilvl="7" w:tplc="04090019" w:tentative="1">
+      <w:start w:val="1"/>
+      <w:numFmt w:val="lowerLetter"/>
+      <w:lvlText w:val="%8."/>
+      <w:lvlJc w:val="left"/>
+      <w:pPr>
+        <w:ind w:left="6120" w:hanging="360"/>
+      </w:pPr>
+    </w:lvl>
+    <w:lvl w:ilvl="8" w:tplc="0409001B" w:tentative="1">
+      <w:start w:val="1"/>
+      <w:numFmt w:val="lowerRoman"/>
+      <w:lvlText w:val="%9."/>
+      <w:lvlJc w:val="right"/>
+      <w:pPr>
+        <w:ind w:left="6840" w:hanging="180"/>
+      </w:pPr>
+    </w:lvl>
+  </w:abstractNum>
+  <w:abstractNum w:abstractNumId="1">
+    <w:nsid w:val="41D42A6F"/>
+    <w:multiLevelType w:val="hybridMultilevel"/>
+    <w:tmpl w:val="4612A718"/>
+    <w:lvl w:ilvl="0" w:tplc="0409000F">
+      <w:start w:val="1"/>
+      <w:numFmt w:val="decimal"/>
+      <w:lvlText w:val="%1."/>
+      <w:lvlJc w:val="left"/>
+      <w:pPr>
+        <w:ind w:left="1440" w:hanging="360"/>
+      </w:pPr>
+    </w:lvl>
+    <w:lvl w:ilvl="1" w:tplc="04090019" w:tentative="1">
+      <w:start w:val="1"/>
+      <w:numFmt w:val="lowerLetter"/>
+      <w:lvlText w:val="%2."/>
+      <w:lvlJc w:val="left"/>
+      <w:pPr>
+        <w:ind w:left="2160" w:hanging="360"/>
+      </w:pPr>
+    </w:lvl>
+    <w:lvl w:ilvl="2" w:tplc="0409001B" w:tentative="1">
+      <w:start w:val="1"/>
+      <w:numFmt w:val="lowerRoman"/>
+      <w:lvlText w:val="%3."/>
+      <w:lvlJc w:val="right"/>
+      <w:pPr>
+        <w:ind w:left="2880" w:hanging="180"/>
+      </w:pPr>
+    </w:lvl>
+    <w:lvl w:ilvl="3" w:tplc="0409000F" w:tentative="1">
+      <w:start w:val="1"/>
+      <w:numFmt w:val="decimal"/>
+      <w:lvlText w:val="%4."/>
+      <w:lvlJc w:val="left"/>
+      <w:pPr>
+        <w:ind w:left="3600" w:hanging="360"/>
+      </w:pPr>
+    </w:lvl>
+    <w:lvl w:ilvl="4" w:tplc="04090019" w:tentative="1">
+      <w:start w:val="1"/>
+      <w:numFmt w:val="lowerLetter"/>
+      <w:lvlText w:val="%5."/>
+      <w:lvlJc w:val="left"/>
+      <w:pPr>
+        <w:ind w:left="4320" w:hanging="360"/>
+      </w:pPr>
+    </w:lvl>
+    <w:lvl w:ilvl="5" w:tplc="0409001B" w:tentative="1">
+      <w:start w:val="1"/>
+      <w:numFmt w:val="lowerRoman"/>
+      <w:lvlText w:val="%6."/>
+      <w:lvlJc w:val="right"/>
+      <w:pPr>
+        <w:ind w:left="5040" w:hanging="180"/>
+      </w:pPr>
+    </w:lvl>
+    <w:lvl w:ilvl="6" w:tplc="0409000F" w:tentative="1">
+      <w:start w:val="1"/>
+      <w:numFmt w:val="decimal"/>
+      <w:lvlText w:val="%7."/>
+      <w:lvlJc w:val="left"/>
+      <w:pPr>
+        <w:ind w:left="5760" w:hanging="360"/>
+      </w:pPr>
+    </w:lvl>
+    <w:lvl w:ilvl="7" w:tplc="04090019" w:tentative="1">
+      <w:start w:val="1"/>
+      <w:numFmt w:val="lowerLetter"/>
+      <w:lvlText w:val="%8."/>
+      <w:lvlJc w:val="left"/>
+      <w:pPr>
+        <w:ind w:left="6480" w:hanging="360"/>
+      </w:pPr>
+    </w:lvl>
+    <w:lvl w:ilvl="8" w:tplc="0409001B" w:tentative="1">
+      <w:start w:val="1"/>
+      <w:numFmt w:val="lowerRoman"/>
+      <w:lvlText w:val="%9."/>
+      <w:lvlJc w:val="right"/>
+      <w:pPr>
+        <w:ind w:left="7200" w:hanging="180"/>
+      </w:pPr>
+    </w:lvl>
+  </w:abstractNum>
+  <w:abstractNum w:abstractNumId="2">
+    <w:nsid w:val="56A24DB4"/>
+    <w:multiLevelType w:val="hybridMultilevel"/>
+    <w:tmpl w:val="77069CC4"/>
+    <w:lvl w:ilvl="0" w:tplc="A412F18E">
+      <w:start w:val="1"/>
+      <w:numFmt w:val="decimal"/>
+      <w:lvlText w:val="%1.)"/>
+      <w:lvlJc w:val="left"/>
+      <w:pPr>
+        <w:ind w:left="1800" w:hanging="360"/>
+      </w:pPr>
+      <w:rPr>
+        <w:rFonts w:hint="default"/>
+        <w:sz w:val="28"/>
+      </w:rPr>
+    </w:lvl>
+    <w:lvl w:ilvl="1" w:tplc="04090019" w:tentative="1">
+      <w:start w:val="1"/>
+      <w:numFmt w:val="lowerLetter"/>
+      <w:lvlText w:val="%2."/>
+      <w:lvlJc w:val="left"/>
+      <w:pPr>
+        <w:ind w:left="2520" w:hanging="360"/>
+      </w:pPr>
+    </w:lvl>
+    <w:lvl w:ilvl="2" w:tplc="0409001B" w:tentative="1">
+      <w:start w:val="1"/>
+      <w:numFmt w:val="lowerRoman"/>
+      <w:lvlText w:val="%3."/>
+      <w:lvlJc w:val="right"/>
+      <w:pPr>
+        <w:ind w:left="3240" w:hanging="180"/>
+      </w:pPr>
+    </w:lvl>
+    <w:lvl w:ilvl="3" w:tplc="0409000F" w:tentative="1">
+      <w:start w:val="1"/>
+      <w:numFmt w:val="decimal"/>
+      <w:lvlText w:val="%4."/>
+      <w:lvlJc w:val="left"/>
+      <w:pPr>
+        <w:ind w:left="3960" w:hanging="360"/>
+      </w:pPr>
+    </w:lvl>
+    <w:lvl w:ilvl="4" w:tplc="04090019" w:tentative="1">
+      <w:start w:val="1"/>
+      <w:numFmt w:val="lowerLetter"/>
+      <w:lvlText w:val="%5."/>
+      <w:lvlJc w:val="left"/>
+      <w:pPr>
+        <w:ind w:left="4680" w:hanging="360"/>
+      </w:pPr>
+    </w:lvl>
+    <w:lvl w:ilvl="5" w:tplc="0409001B" w:tentative="1">
+      <w:start w:val="1"/>
+      <w:numFmt w:val="lowerRoman"/>
+      <w:lvlText w:val="%6."/>
+      <w:lvlJc w:val="right"/>
+      <w:pPr>
+        <w:ind w:left="5400" w:hanging="180"/>
+      </w:pPr>
+    </w:lvl>
+    <w:lvl w:ilvl="6" w:tplc="0409000F" w:tentative="1">
+      <w:start w:val="1"/>
+      <w:numFmt w:val="decimal"/>
+      <w:lvlText w:val="%7."/>
+      <w:lvlJc w:val="left"/>
+      <w:pPr>
+        <w:ind w:left="6120" w:hanging="360"/>
+      </w:pPr>
+    </w:lvl>
+    <w:lvl w:ilvl="7" w:tplc="04090019" w:tentative="1">
+      <w:start w:val="1"/>
+      <w:numFmt w:val="lowerLetter"/>
+      <w:lvlText w:val="%8."/>
+      <w:lvlJc w:val="left"/>
+      <w:pPr>
+        <w:ind w:left="6840" w:hanging="360"/>
+      </w:pPr>
+    </w:lvl>
+    <w:lvl w:ilvl="8" w:tplc="0409001B" w:tentative="1">
+      <w:start w:val="1"/>
+      <w:numFmt w:val="lowerRoman"/>
+      <w:lvlText w:val="%9."/>
+      <w:lvlJc w:val="right"/>
+      <w:pPr>
+        <w:ind w:left="7560" w:hanging="180"/>
+      </w:pPr>
+    </w:lvl>
+  </w:abstractNum>
+  <w:abstractNum w:abstractNumId="3">
+    <w:nsid w:val="56E60D0F"/>
+    <w:multiLevelType w:val="hybridMultilevel"/>
+    <w:tmpl w:val="5630091A"/>
+    <w:lvl w:ilvl="0" w:tplc="0409000F">
+      <w:start w:val="1"/>
+      <w:numFmt w:val="decimal"/>
+      <w:lvlText w:val="%1."/>
+      <w:lvlJc w:val="left"/>
+      <w:pPr>
+        <w:ind w:left="720" w:hanging="360"/>
+      </w:pPr>
+    </w:lvl>
+    <w:lvl w:ilvl="1" w:tplc="04090019" w:tentative="1">
+      <w:start w:val="1"/>
+      <w:numFmt w:val="lowerLetter"/>
+      <w:lvlText w:val="%2."/>
+      <w:lvlJc w:val="left"/>
+      <w:pPr>
+        <w:ind w:left="1440" w:hanging="360"/>
+      </w:pPr>
+    </w:lvl>
+    <w:lvl w:ilvl="2" w:tplc="0409001B" w:tentative="1">
+      <w:start w:val="1"/>
+      <w:numFmt w:val="lowerRoman"/>
+      <w:lvlText w:val="%3."/>
+      <w:lvlJc w:val="right"/>
+      <w:pPr>
+        <w:ind w:left="2160" w:hanging="180"/>
+      </w:pPr>
+    </w:lvl>
+    <w:lvl w:ilvl="3" w:tplc="0409000F" w:tentative="1">
+      <w:start w:val="1"/>
+      <w:numFmt w:val="decimal"/>
+      <w:lvlText w:val="%4."/>
+      <w:lvlJc w:val="left"/>
+      <w:pPr>
+        <w:ind w:left="2880" w:hanging="360"/>
+      </w:pPr>
+    </w:lvl>
+    <w:lvl w:ilvl="4" w:tplc="04090019" w:tentative="1">
+      <w:start w:val="1"/>
+      <w:numFmt w:val="lowerLetter"/>
+      <w:lvlText w:val="%5."/>
+      <w:lvlJc w:val="left"/>
+      <w:pPr>
+        <w:ind w:left="3600" w:hanging="360"/>
+      </w:pPr>
+    </w:lvl>
+    <w:lvl w:ilvl="5" w:tplc="0409001B" w:tentative="1">
+      <w:start w:val="1"/>
+      <w:numFmt w:val="lowerRoman"/>
+      <w:lvlText w:val="%6."/>
+      <w:lvlJc w:val="right"/>
+      <w:pPr>
+        <w:ind w:left="4320" w:hanging="180"/>
+      </w:pPr>
+    </w:lvl>
+    <w:lvl w:ilvl="6" w:tplc="0409000F" w:tentative="1">
+      <w:start w:val="1"/>
+      <w:numFmt w:val="decimal"/>
+      <w:lvlText w:val="%7."/>
+      <w:lvlJc w:val="left"/>
+      <w:pPr>
+        <w:ind w:left="5040" w:hanging="360"/>
+      </w:pPr>
+    </w:lvl>
+    <w:lvl w:ilvl="7" w:tplc="04090019" w:tentative="1">
+      <w:start w:val="1"/>
+      <w:numFmt w:val="lowerLetter"/>
+      <w:lvlText w:val="%8."/>
+      <w:lvlJc w:val="left"/>
+      <w:pPr>
+        <w:ind w:left="5760" w:hanging="360"/>
+      </w:pPr>
+    </w:lvl>
+    <w:lvl w:ilvl="8" w:tplc="0409001B" w:tentative="1">
+      <w:start w:val="1"/>
+      <w:numFmt w:val="lowerRoman"/>
+      <w:lvlText w:val="%9."/>
+      <w:lvlJc w:val="right"/>
+      <w:pPr>
+        <w:ind w:left="6480" w:hanging="180"/>
+      </w:pPr>
+    </w:lvl>
+  </w:abstractNum>
+  <w:abstractNum w:abstractNumId="4">
+    <w:nsid w:val="5C04448C"/>
+    <w:multiLevelType w:val="hybridMultilevel"/>
+    <w:tmpl w:val="EC8C654E"/>
+    <w:lvl w:ilvl="0" w:tplc="2542A502">
+      <w:start w:val="1"/>
+      <w:numFmt w:val="decimal"/>
+      <w:lvlText w:val="%1.)"/>
+      <w:lvlJc w:val="left"/>
+      <w:pPr>
+        <w:ind w:left="1800" w:hanging="360"/>
+      </w:pPr>
+      <w:rPr>
+        <w:rFonts w:hint="default"/>
+        <w:sz w:val="28"/>
+        <w:u w:val="none"/>
+      </w:rPr>
+    </w:lvl>
+    <w:lvl w:ilvl="1" w:tplc="04090019" w:tentative="1">
+      <w:start w:val="1"/>
+      <w:numFmt w:val="lowerLetter"/>
+      <w:lvlText w:val="%2."/>
+      <w:lvlJc w:val="left"/>
+      <w:pPr>
+        <w:ind w:left="2520" w:hanging="360"/>
+      </w:pPr>
+    </w:lvl>
+    <w:lvl w:ilvl="2" w:tplc="0409001B" w:tentative="1">
+      <w:start w:val="1"/>
+      <w:numFmt w:val="lowerRoman"/>
+      <w:lvlText w:val="%3."/>
+      <w:lvlJc w:val="right"/>
+      <w:pPr>
+        <w:ind w:left="3240" w:hanging="180"/>
+      </w:pPr>
+    </w:lvl>
+    <w:lvl w:ilvl="3" w:tplc="0409000F" w:tentative="1">
+      <w:start w:val="1"/>
+      <w:numFmt w:val="decimal"/>
+      <w:lvlText w:val="%4."/>
+      <w:lvlJc w:val="left"/>
+      <w:pPr>
+        <w:ind w:left="3960" w:hanging="360"/>
+      </w:pPr>
+    </w:lvl>
+    <w:lvl w:ilvl="4" w:tplc="04090019" w:tentative="1">
+      <w:start w:val="1"/>
+      <w:numFmt w:val="lowerLetter"/>
+      <w:lvlText w:val="%5."/>
+      <w:lvlJc w:val="left"/>
+      <w:pPr>
+        <w:ind w:left="4680" w:hanging="360"/>
+      </w:pPr>
+    </w:lvl>
+    <w:lvl w:ilvl="5" w:tplc="0409001B" w:tentative="1">
+      <w:start w:val="1"/>
+      <w:numFmt w:val="lowerRoman"/>
+      <w:lvlText w:val="%6."/>
+      <w:lvlJc w:val="right"/>
+      <w:pPr>
+        <w:ind w:left="5400" w:hanging="180"/>
+      </w:pPr>
+    </w:lvl>
+    <w:lvl w:ilvl="6" w:tplc="0409000F" w:tentative="1">
+      <w:start w:val="1"/>
+      <w:numFmt w:val="decimal"/>
+      <w:lvlText w:val="%7."/>
+      <w:lvlJc w:val="left"/>
+      <w:pPr>
+        <w:ind w:left="6120" w:hanging="360"/>
+      </w:pPr>
+    </w:lvl>
+    <w:lvl w:ilvl="7" w:tplc="04090019" w:tentative="1">
+      <w:start w:val="1"/>
+      <w:numFmt w:val="lowerLetter"/>
+      <w:lvlText w:val="%8."/>
+      <w:lvlJc w:val="left"/>
+      <w:pPr>
+        <w:ind w:left="6840" w:hanging="360"/>
+      </w:pPr>
+    </w:lvl>
+    <w:lvl w:ilvl="8" w:tplc="0409001B" w:tentative="1">
+      <w:start w:val="1"/>
+      <w:numFmt w:val="lowerRoman"/>
+      <w:lvlText w:val="%9."/>
+      <w:lvlJc w:val="right"/>
+      <w:pPr>
+        <w:ind w:left="7560" w:hanging="180"/>
+      </w:pPr>
+    </w:lvl>
+  </w:abstractNum>
+  <w:abstractNum w:abstractNumId="5">
+    <w:nsid w:val="61A41352"/>
+    <w:multiLevelType w:val="hybridMultilevel"/>
+    <w:tmpl w:val="F446AF18"/>
+    <w:lvl w:ilvl="0" w:tplc="06EE5B10">
+      <w:start w:val="1"/>
+      <w:numFmt w:val="decimal"/>
+      <w:lvlText w:val="%1.)"/>
+      <w:lvlJc w:val="left"/>
+      <w:pPr>
+        <w:ind w:left="720" w:hanging="360"/>
+      </w:pPr>
+      <w:rPr>
+        <w:rFonts w:hint="default"/>
+        <w:sz w:val="28"/>
+        <w:u w:val="none"/>
+      </w:rPr>
+    </w:lvl>
+    <w:lvl w:ilvl="1" w:tplc="04090019" w:tentative="1">
+      <w:start w:val="1"/>
+      <w:numFmt w:val="lowerLetter"/>
+      <w:lvlText w:val="%2."/>
+      <w:lvlJc w:val="left"/>
+      <w:pPr>
+        <w:ind w:left="1440" w:hanging="360"/>
+      </w:pPr>
+    </w:lvl>
+    <w:lvl w:ilvl="2" w:tplc="0409001B" w:tentative="1">
+      <w:start w:val="1"/>
+      <w:numFmt w:val="lowerRoman"/>
+      <w:lvlText w:val="%3."/>
+      <w:lvlJc w:val="right"/>
+      <w:pPr>
+        <w:ind w:left="2160" w:hanging="180"/>
+      </w:pPr>
+    </w:lvl>
+    <w:lvl w:ilvl="3" w:tplc="0409000F" w:tentative="1">
+      <w:start w:val="1"/>
+      <w:numFmt w:val="decimal"/>
+      <w:lvlText w:val="%4."/>
+      <w:lvlJc w:val="left"/>
+      <w:pPr>
+        <w:ind w:left="2880" w:hanging="360"/>
+      </w:pPr>
+    </w:lvl>
+    <w:lvl w:ilvl="4" w:tplc="04090019" w:tentative="1">
+      <w:start w:val="1"/>
+      <w:numFmt w:val="lowerLetter"/>
+      <w:lvlText w:val="%5."/>
+      <w:lvlJc w:val="left"/>
+      <w:pPr>
+        <w:ind w:left="3600" w:hanging="360"/>
+      </w:pPr>
+    </w:lvl>
+    <w:lvl w:ilvl="5" w:tplc="0409001B" w:tentative="1">
+      <w:start w:val="1"/>
+      <w:numFmt w:val="lowerRoman"/>
+      <w:lvlText w:val="%6."/>
+      <w:lvlJc w:val="right"/>
+      <w:pPr>
+        <w:ind w:left="4320" w:hanging="180"/>
+      </w:pPr>
+    </w:lvl>
+    <w:lvl w:ilvl="6" w:tplc="0409000F" w:tentative="1">
+      <w:start w:val="1"/>
+      <w:numFmt w:val="decimal"/>
+      <w:lvlText w:val="%7."/>
+      <w:lvlJc w:val="left"/>
+      <w:pPr>
+        <w:ind w:left="5040" w:hanging="360"/>
+      </w:pPr>
+    </w:lvl>
+    <w:lvl w:ilvl="7" w:tplc="04090019" w:tentative="1">
+      <w:start w:val="1"/>
+      <w:numFmt w:val="lowerLetter"/>
+      <w:lvlText w:val="%8."/>
+      <w:lvlJc w:val="left"/>
+      <w:pPr>
+        <w:ind w:left="5760" w:hanging="360"/>
+      </w:pPr>
+    </w:lvl>
+    <w:lvl w:ilvl="8" w:tplc="0409001B" w:tentative="1">
+      <w:start w:val="1"/>
+      <w:numFmt w:val="lowerRoman"/>
+      <w:lvlText w:val="%9."/>
+      <w:lvlJc w:val="right"/>
+      <w:pPr>
+        <w:ind w:left="6480" w:hanging="180"/>
+      </w:pPr>
+    </w:lvl>
+  </w:abstractNum>
+  <w:abstractNum w:abstractNumId="6">
+    <w:nsid w:val="6D401251"/>
+    <w:multiLevelType w:val="hybridMultilevel"/>
+    <w:tmpl w:val="9280DD70"/>
+    <w:lvl w:ilvl="0" w:tplc="7A906720">
+      <w:start w:val="1"/>
+      <w:numFmt w:val="decimal"/>
+      <w:lvlText w:val="%1.)"/>
+      <w:lvlJc w:val="left"/>
+      <w:pPr>
+        <w:ind w:left="720" w:hanging="360"/>
+      </w:pPr>
+      <w:rPr>
+        <w:rFonts w:hint="default"/>
+      </w:rPr>
+    </w:lvl>
+    <w:lvl w:ilvl="1" w:tplc="04090019" w:tentative="1">
+      <w:start w:val="1"/>
+      <w:numFmt w:val="lowerLetter"/>
+      <w:lvlText w:val="%2."/>
+      <w:lvlJc w:val="left"/>
+      <w:pPr>
+        <w:ind w:left="1440" w:hanging="360"/>
+      </w:pPr>
+    </w:lvl>
+    <w:lvl w:ilvl="2" w:tplc="0409001B" w:tentative="1">
+      <w:start w:val="1"/>
+      <w:numFmt w:val="lowerRoman"/>
+      <w:lvlText w:val="%3."/>
+      <w:lvlJc w:val="right"/>
+      <w:pPr>
+        <w:ind w:left="2160" w:hanging="180"/>
+      </w:pPr>
+    </w:lvl>
+    <w:lvl w:ilvl="3" w:tplc="0409000F" w:tentative="1">
+      <w:start w:val="1"/>
+      <w:numFmt w:val="decimal"/>
+      <w:lvlText w:val="%4."/>
+      <w:lvlJc w:val="left"/>
+      <w:pPr>
+        <w:ind w:left="2880" w:hanging="360"/>
+      </w:pPr>
+    </w:lvl>
+    <w:lvl w:ilvl="4" w:tplc="04090019" w:tentative="1">
+      <w:start w:val="1"/>
+      <w:numFmt w:val="lowerLetter"/>
+      <w:lvlText w:val="%5."/>
+      <w:lvlJc w:val="left"/>
+      <w:pPr>
+        <w:ind w:left="3600" w:hanging="360"/>
+      </w:pPr>
+    </w:lvl>
+    <w:lvl w:ilvl="5" w:tplc="0409001B" w:tentative="1">
+      <w:start w:val="1"/>
+      <w:numFmt w:val="lowerRoman"/>
+      <w:lvlText w:val="%6."/>
+      <w:lvlJc w:val="right"/>
+      <w:pPr>
+        <w:ind w:left="4320" w:hanging="180"/>
+      </w:pPr>
+    </w:lvl>
+    <w:lvl w:ilvl="6" w:tplc="0409000F" w:tentative="1">
+      <w:start w:val="1"/>
+      <w:numFmt w:val="decimal"/>
+      <w:lvlText w:val="%7."/>
+      <w:lvlJc w:val="left"/>
+      <w:pPr>
+        <w:ind w:left="5040" w:hanging="360"/>
+      </w:pPr>
+    </w:lvl>
+    <w:lvl w:ilvl="7" w:tplc="04090019" w:tentative="1">
+      <w:start w:val="1"/>
+      <w:numFmt w:val="lowerLetter"/>
+      <w:lvlText w:val="%8."/>
+      <w:lvlJc w:val="left"/>
+      <w:pPr>
+        <w:ind w:left="5760" w:hanging="360"/>
+      </w:pPr>
+    </w:lvl>
+    <w:lvl w:ilvl="8" w:tplc="0409001B" w:tentative="1">
+      <w:start w:val="1"/>
+      <w:numFmt w:val="lowerRoman"/>
+      <w:lvlText w:val="%9."/>
+      <w:lvlJc w:val="right"/>
+      <w:pPr>
+        <w:ind w:left="6480" w:hanging="180"/>
+      </w:pPr>
+    </w:lvl>
+  </w:abstractNum>
+  <w:num w:numId="1">
+    <w:abstractNumId w:val="6"/>
+  </w:num>
+  <w:num w:numId="2">
+    <w:abstractNumId w:val="3"/>
+  </w:num>
+  <w:num w:numId="3">
+    <w:abstractNumId w:val="0"/>
+  </w:num>
+  <w:num w:numId="4">
+    <w:abstractNumId w:val="1"/>
+  </w:num>
+  <w:num w:numId="5">
+    <w:abstractNumId w:val="5"/>
+  </w:num>
+  <w:num w:numId="6">
+    <w:abstractNumId w:val="2"/>
+  </w:num>
+  <w:num w:numId="7">
+    <w:abstractNumId w:val="4"/>
+  </w:num>
+</w:numbering>
 </file>
 
 <file path=word/styles.xml><?xml version="1.0" encoding="utf-8"?>
@@ -294,6 +2086,56 @@
       <w:color w:val="365F91" w:themeColor="accent1" w:themeShade="BF"/>
       <w:sz w:val="28"/>
       <w:szCs w:val="28"/>
+    </w:rPr>
+  </w:style>
+  <w:style w:type="paragraph" w:styleId="ListParagraph">
+    <w:name w:val="List Paragraph"/>
+    <w:basedOn w:val="Normal"/>
+    <w:uiPriority w:val="34"/>
+    <w:qFormat/>
+    <w:rsid w:val="0025548F"/>
+    <w:pPr>
+      <w:ind w:left="720"/>
+      <w:contextualSpacing/>
+    </w:pPr>
+  </w:style>
+  <w:style w:type="paragraph" w:styleId="NoSpacing">
+    <w:name w:val="No Spacing"/>
+    <w:uiPriority w:val="1"/>
+    <w:qFormat/>
+    <w:rsid w:val="00DE6A8F"/>
+    <w:pPr>
+      <w:spacing w:after="0" w:line="240" w:lineRule="auto"/>
+    </w:pPr>
+  </w:style>
+  <w:style w:type="paragraph" w:styleId="BalloonText">
+    <w:name w:val="Balloon Text"/>
+    <w:basedOn w:val="Normal"/>
+    <w:link w:val="BalloonTextChar"/>
+    <w:uiPriority w:val="99"/>
+    <w:semiHidden/>
+    <w:unhideWhenUsed/>
+    <w:rsid w:val="000160F7"/>
+    <w:pPr>
+      <w:spacing w:after="0" w:line="240" w:lineRule="auto"/>
+    </w:pPr>
+    <w:rPr>
+      <w:rFonts w:ascii="Tahoma" w:hAnsi="Tahoma" w:cs="Tahoma"/>
+      <w:sz w:val="16"/>
+      <w:szCs w:val="16"/>
+    </w:rPr>
+  </w:style>
+  <w:style w:type="character" w:customStyle="1" w:styleId="BalloonTextChar">
+    <w:name w:val="Balloon Text Char"/>
+    <w:basedOn w:val="DefaultParagraphFont"/>
+    <w:link w:val="BalloonText"/>
+    <w:uiPriority w:val="99"/>
+    <w:semiHidden/>
+    <w:rsid w:val="000160F7"/>
+    <w:rPr>
+      <w:rFonts w:ascii="Tahoma" w:hAnsi="Tahoma" w:cs="Tahoma"/>
+      <w:sz w:val="16"/>
+      <w:szCs w:val="16"/>
     </w:rPr>
   </w:style>
 </w:styles>

</xml_diff>